<commit_message>
I added my name to the document, Kristen J. Rials.
</commit_message>
<xml_diff>
--- a/Hello Tulane Technical Writing Students.docx
+++ b/Hello Tulane Technical Writing Students.docx
@@ -3,13 +3,8 @@
 <w:document xmlns:wpc="http://schemas.microsoft.com/office/word/2010/wordprocessingCanvas" xmlns:cx="http://schemas.microsoft.com/office/drawing/2014/chartex" xmlns:cx1="http://schemas.microsoft.com/office/drawing/2015/9/8/chartex" xmlns:cx2="http://schemas.microsoft.com/office/drawing/2015/10/21/chartex" xmlns:cx3="http://schemas.microsoft.com/office/drawing/2016/5/9/chartex" xmlns:cx4="http://schemas.microsoft.com/office/drawing/2016/5/10/chartex" xmlns:cx5="http://schemas.microsoft.com/office/drawing/2016/5/11/chartex" xmlns:cx6="http://schemas.microsoft.com/office/drawing/2016/5/12/chartex" xmlns:cx7="http://schemas.microsoft.com/office/drawing/2016/5/13/chartex" xmlns:cx8="http://schemas.microsoft.com/office/drawing/2016/5/14/chartex" xmlns:mc="http://schemas.openxmlformats.org/markup-compatibility/2006" xmlns:aink="http://schemas.microsoft.com/office/drawing/2016/ink" xmlns:am3d="http://schemas.microsoft.com/office/drawing/2017/model3d" xmlns:o="urn:schemas-microsoft-com:office:office" xmlns:r="http://schemas.openxmlformats.org/officeDocument/2006/relationships" xmlns:m="http://schemas.openxmlformats.org/officeDocument/2006/math" xmlns:v="urn:schemas-microsoft-com:vml" xmlns:wp14="http://schemas.microsoft.com/office/word/2010/wordprocessingDrawing" xmlns:wp="http://schemas.openxmlformats.org/drawingml/2006/wordprocessingDrawing" xmlns:w10="urn:schemas-microsoft-com:office:word" xmlns:w="http://schemas.openxmlformats.org/wordprocessingml/2006/main" xmlns:w14="http://schemas.microsoft.com/office/word/2010/wordml" xmlns:w15="http://schemas.microsoft.com/office/word/2012/wordml" xmlns:w16cid="http://schemas.microsoft.com/office/word/2016/wordml/cid" xmlns:w16se="http://schemas.microsoft.com/office/word/2015/wordml/symex" xmlns:wpg="http://schemas.microsoft.com/office/word/2010/wordprocessingGroup" xmlns:wpi="http://schemas.microsoft.com/office/word/2010/wordprocessingInk" xmlns:wne="http://schemas.microsoft.com/office/word/2006/wordml" xmlns:wps="http://schemas.microsoft.com/office/word/2010/wordprocessingShape" mc:Ignorable="w14 w15 w16se w16cid wp14">
   <w:body>
     <w:p>
-      <w:proofErr w:type="gramStart"/>
       <w:r>
-        <w:t>Hello Tulane</w:t>
-      </w:r>
-      <w:proofErr w:type="gramEnd"/>
-      <w:r>
-        <w:t xml:space="preserve"> Technical Writing Students!</w:t>
+        <w:t>Hello Tulane Technical Writing Students!</w:t>
       </w:r>
     </w:p>
     <w:p/>
@@ -21,21 +16,17 @@
     <w:p/>
     <w:p>
       <w:r>
-        <w:t xml:space="preserve">To make sure you have </w:t>
-      </w:r>
-      <w:proofErr w:type="gramStart"/>
-      <w:r>
-        <w:t>actually successfully</w:t>
-      </w:r>
-      <w:proofErr w:type="gramEnd"/>
-      <w:r>
-        <w:t xml:space="preserve"> viewed, edited, and pushed this document, please write your name below:</w:t>
+        <w:t>To make sure you have actually successfully viewed, edited, and pushed this document, please write your name below:</w:t>
       </w:r>
     </w:p>
     <w:p>
+      <w:r>
+        <w:t>Kristen J. Rials (11/12/19)</w:t>
+      </w:r>
       <w:bookmarkStart w:id="0" w:name="_GoBack"/>
       <w:bookmarkEnd w:id="0"/>
     </w:p>
+    <w:p/>
     <w:sectPr>
       <w:pgSz w:w="12240" w:h="15840"/>
       <w:pgMar w:top="1440" w:right="1440" w:bottom="1440" w:left="1440" w:header="720" w:footer="720" w:gutter="0"/>
@@ -169,6 +160,7 @@
     <w:lsdException w:name="HTML Sample" w:semiHidden="1" w:unhideWhenUsed="1"/>
     <w:lsdException w:name="HTML Typewriter" w:semiHidden="1" w:unhideWhenUsed="1"/>
     <w:lsdException w:name="HTML Variable" w:semiHidden="1" w:unhideWhenUsed="1"/>
+    <w:lsdException w:name="Normal Table" w:semiHidden="1" w:unhideWhenUsed="1"/>
     <w:lsdException w:name="annotation subject" w:semiHidden="1" w:unhideWhenUsed="1"/>
     <w:lsdException w:name="No List" w:semiHidden="1" w:unhideWhenUsed="1"/>
     <w:lsdException w:name="Outline List 1" w:semiHidden="1" w:unhideWhenUsed="1"/>
@@ -215,8 +207,10 @@
     <w:lsdException w:name="Table Subtle 2" w:semiHidden="1" w:unhideWhenUsed="1"/>
     <w:lsdException w:name="Table Web 1" w:semiHidden="1" w:unhideWhenUsed="1"/>
     <w:lsdException w:name="Table Web 2" w:semiHidden="1" w:unhideWhenUsed="1"/>
+    <w:lsdException w:name="Table Web 3" w:semiHidden="1" w:unhideWhenUsed="1"/>
     <w:lsdException w:name="Balloon Text" w:semiHidden="1" w:unhideWhenUsed="1"/>
     <w:lsdException w:name="Table Grid" w:uiPriority="39"/>
+    <w:lsdException w:name="Table Theme" w:semiHidden="1" w:unhideWhenUsed="1"/>
     <w:lsdException w:name="Placeholder Text" w:semiHidden="1"/>
     <w:lsdException w:name="No Spacing" w:uiPriority="1" w:qFormat="1"/>
     <w:lsdException w:name="Light Shading" w:uiPriority="60"/>
@@ -768,6 +762,21 @@
 </file>
 
 <file path=customXml/item1.xml><?xml version="1.0" encoding="utf-8"?>
+<p:properties xmlns:p="http://schemas.microsoft.com/office/2006/metadata/properties" xmlns:xsi="http://www.w3.org/2001/XMLSchema-instance" xmlns:pc="http://schemas.microsoft.com/office/infopath/2007/PartnerControls">
+  <documentManagement/>
+</p:properties>
+</file>
+
+<file path=customXml/item2.xml><?xml version="1.0" encoding="utf-8"?>
+<?mso-contentType ?>
+<FormTemplates xmlns="http://schemas.microsoft.com/sharepoint/v3/contenttype/forms">
+  <Display>DocumentLibraryForm</Display>
+  <Edit>DocumentLibraryForm</Edit>
+  <New>DocumentLibraryForm</New>
+</FormTemplates>
+</file>
+
+<file path=customXml/item3.xml><?xml version="1.0" encoding="utf-8"?>
 <ct:contentTypeSchema xmlns:ct="http://schemas.microsoft.com/office/2006/metadata/contentType" xmlns:ma="http://schemas.microsoft.com/office/2006/metadata/properties/metaAttributes" ct:_="" ma:_="" ma:contentTypeName="Document" ma:contentTypeID="0x0101006A182A1BFA734C4CBF1182552DA112DB" ma:contentTypeVersion="16" ma:contentTypeDescription="Create a new document." ma:contentTypeScope="" ma:versionID="717c145adc0408d049a0520c60dc6eff">
   <xsd:schema xmlns:xsd="http://www.w3.org/2001/XMLSchema" xmlns:xs="http://www.w3.org/2001/XMLSchema" xmlns:p="http://schemas.microsoft.com/office/2006/metadata/properties" xmlns:ns3="a2189daf-9a99-42c8-93ea-303d24f80847" xmlns:ns4="1cf4c937-3436-4750-a0d1-71f5f2ca916d" targetNamespace="http://schemas.microsoft.com/office/2006/metadata/properties" ma:root="true" ma:fieldsID="8db959f1c103275ae2cf943c932006fc" ns3:_="" ns4:_="">
     <xsd:import namespace="a2189daf-9a99-42c8-93ea-303d24f80847"/>
@@ -990,22 +999,24 @@
 </ct:contentTypeSchema>
 </file>
 
-<file path=customXml/item2.xml><?xml version="1.0" encoding="utf-8"?>
-<?mso-contentType ?>
-<FormTemplates xmlns="http://schemas.microsoft.com/sharepoint/v3/contenttype/forms">
-  <Display>DocumentLibraryForm</Display>
-  <Edit>DocumentLibraryForm</Edit>
-  <New>DocumentLibraryForm</New>
-</FormTemplates>
+<file path=customXml/itemProps1.xml><?xml version="1.0" encoding="utf-8"?>
+<ds:datastoreItem xmlns:ds="http://schemas.openxmlformats.org/officeDocument/2006/customXml" ds:itemID="{85C6A0BE-6E04-4FE4-A7CF-5FA7E87C470D}">
+  <ds:schemaRefs>
+    <ds:schemaRef ds:uri="http://schemas.microsoft.com/office/2006/metadata/properties"/>
+    <ds:schemaRef ds:uri="http://schemas.microsoft.com/office/infopath/2007/PartnerControls"/>
+  </ds:schemaRefs>
+</ds:datastoreItem>
 </file>
 
-<file path=customXml/item3.xml><?xml version="1.0" encoding="utf-8"?>
-<p:properties xmlns:p="http://schemas.microsoft.com/office/2006/metadata/properties" xmlns:xsi="http://www.w3.org/2001/XMLSchema-instance" xmlns:pc="http://schemas.microsoft.com/office/infopath/2007/PartnerControls">
-  <documentManagement/>
-</p:properties>
+<file path=customXml/itemProps2.xml><?xml version="1.0" encoding="utf-8"?>
+<ds:datastoreItem xmlns:ds="http://schemas.openxmlformats.org/officeDocument/2006/customXml" ds:itemID="{1482BD76-3C12-462C-803F-8595FBC157C1}">
+  <ds:schemaRefs>
+    <ds:schemaRef ds:uri="http://schemas.microsoft.com/sharepoint/v3/contenttype/forms"/>
+  </ds:schemaRefs>
+</ds:datastoreItem>
 </file>
 
-<file path=customXml/itemProps1.xml><?xml version="1.0" encoding="utf-8"?>
+<file path=customXml/itemProps3.xml><?xml version="1.0" encoding="utf-8"?>
 <ds:datastoreItem xmlns:ds="http://schemas.openxmlformats.org/officeDocument/2006/customXml" ds:itemID="{9D2B572A-049A-4ABF-9E40-1FAE04A7CD7E}">
   <ds:schemaRefs>
     <ds:schemaRef ds:uri="http://schemas.microsoft.com/office/2006/metadata/contentType"/>
@@ -1022,21 +1033,4 @@
     <ds:schemaRef ds:uri="http://schemas.microsoft.com/internal/obd"/>
   </ds:schemaRefs>
 </ds:datastoreItem>
-</file>
-
-<file path=customXml/itemProps2.xml><?xml version="1.0" encoding="utf-8"?>
-<ds:datastoreItem xmlns:ds="http://schemas.openxmlformats.org/officeDocument/2006/customXml" ds:itemID="{1482BD76-3C12-462C-803F-8595FBC157C1}">
-  <ds:schemaRefs>
-    <ds:schemaRef ds:uri="http://schemas.microsoft.com/sharepoint/v3/contenttype/forms"/>
-  </ds:schemaRefs>
-</ds:datastoreItem>
-</file>
-
-<file path=customXml/itemProps3.xml><?xml version="1.0" encoding="utf-8"?>
-<ds:datastoreItem xmlns:ds="http://schemas.openxmlformats.org/officeDocument/2006/customXml" ds:itemID="{85C6A0BE-6E04-4FE4-A7CF-5FA7E87C470D}">
-  <ds:schemaRefs>
-    <ds:schemaRef ds:uri="http://schemas.microsoft.com/office/2006/metadata/properties"/>
-    <ds:schemaRef ds:uri="http://schemas.microsoft.com/office/infopath/2007/PartnerControls"/>
-  </ds:schemaRefs>
-</ds:datastoreItem>
 </file>
</xml_diff>